<commit_message>
Modifiche apportate in seguito all'incontro del 02/05
</commit_message>
<xml_diff>
--- a/Descrizione attori coinvolti.docx
+++ b/Descrizione attori coinvolti.docx
@@ -11,12 +11,13 @@
     <w:tbl>
       <w:tblPr>
         <w:tblStyle w:val="Grigliatabella"/>
-        <w:tblW w:w="0" w:type="auto"/>
+        <w:tblW w:w="9628" w:type="dxa"/>
+        <w:tblLayout w:type="fixed"/>
         <w:tblLook w:val="04A0" w:firstRow="1" w:lastRow="0" w:firstColumn="1" w:lastColumn="0" w:noHBand="0" w:noVBand="1"/>
       </w:tblPr>
       <w:tblGrid>
-        <w:gridCol w:w="4814"/>
-        <w:gridCol w:w="4814"/>
+        <w:gridCol w:w="4815"/>
+        <w:gridCol w:w="4813"/>
       </w:tblGrid>
       <w:tr>
         <w:tc>
@@ -24,29 +25,83 @@
             <w:tcW w:w="4814" w:type="dxa"/>
           </w:tcPr>
           <w:p>
-            <w:r>
+            <w:pPr>
+              <w:spacing w:after="0" w:line="240" w:lineRule="auto"/>
+              <w:rPr>
+                <w:rFonts w:ascii="Aptos" w:eastAsia="Aptos" w:hAnsi="Aptos"/>
+              </w:rPr>
+            </w:pPr>
+            <w:r>
+              <w:rPr>
+                <w:rFonts w:eastAsia="Aptos"/>
+              </w:rPr>
               <w:t>Utente</w:t>
             </w:r>
           </w:p>
         </w:tc>
         <w:tc>
           <w:tcPr>
-            <w:tcW w:w="4814" w:type="dxa"/>
-          </w:tcPr>
-          <w:p>
-            <w:r>
-              <w:t xml:space="preserve">Individuo che utilizza il software, una volta autenticato si specializza in </w:t>
-            </w:r>
-            <w:r>
-              <w:t>Chair</w:t>
-            </w:r>
-            <w:r>
+            <w:tcW w:w="4813" w:type="dxa"/>
+          </w:tcPr>
+          <w:p>
+            <w:pPr>
+              <w:spacing w:after="0" w:line="240" w:lineRule="auto"/>
+              <w:rPr>
+                <w:rFonts w:ascii="Aptos" w:eastAsia="Aptos" w:hAnsi="Aptos"/>
+              </w:rPr>
+            </w:pPr>
+            <w:r>
+              <w:rPr>
+                <w:rFonts w:eastAsia="Aptos"/>
+              </w:rPr>
+              <w:t>Individuo che utilizza il software</w:t>
+            </w:r>
+            <w:r>
+              <w:rPr>
+                <w:rFonts w:eastAsia="Aptos"/>
+              </w:rPr>
+              <w:t>. U</w:t>
+            </w:r>
+            <w:r>
+              <w:rPr>
+                <w:rFonts w:eastAsia="Aptos"/>
+              </w:rPr>
+              <w:t>na volta autenticato</w:t>
+            </w:r>
+            <w:r>
+              <w:rPr>
+                <w:rFonts w:eastAsia="Aptos"/>
+              </w:rPr>
+              <w:t xml:space="preserve"> può decidere di accedere , in base alle conferenze alla quale partecipa, come </w:t>
+            </w:r>
+            <w:r>
+              <w:rPr>
+                <w:rFonts w:eastAsia="Aptos"/>
+              </w:rPr>
+              <w:t>Chair, Revisore, Sotto-Revisore</w:t>
+            </w:r>
+            <w:r>
+              <w:rPr>
+                <w:rFonts w:eastAsia="Aptos"/>
+              </w:rPr>
               <w:t xml:space="preserve">, </w:t>
             </w:r>
             <w:r>
-              <w:t>Revisore, Sotto-Revisore o Autore</w:t>
-            </w:r>
-            <w:r>
+              <w:rPr>
+                <w:rFonts w:eastAsia="Aptos"/>
+              </w:rPr>
+              <w:t>Autore</w:t>
+            </w:r>
+            <w:r>
+              <w:rPr>
+                <w:rFonts w:eastAsia="Aptos"/>
+              </w:rPr>
+              <w:t xml:space="preserve"> o Editore</w:t>
+            </w:r>
+            <w:r>
+              <w:rPr>
+                <w:rFonts w:eastAsia="Aptos"/>
+              </w:rPr>
               <w:t>.</w:t>
             </w:r>
           </w:p>
@@ -58,33 +113,36 @@
             <w:tcW w:w="4814" w:type="dxa"/>
           </w:tcPr>
           <w:p>
-            <w:r>
+            <w:pPr>
+              <w:spacing w:after="0" w:line="240" w:lineRule="auto"/>
+              <w:rPr>
+                <w:rFonts w:ascii="Aptos" w:eastAsia="Aptos" w:hAnsi="Aptos"/>
+              </w:rPr>
+            </w:pPr>
+            <w:r>
+              <w:rPr>
+                <w:rFonts w:eastAsia="Aptos"/>
+              </w:rPr>
               <w:t>Chair</w:t>
             </w:r>
           </w:p>
         </w:tc>
         <w:tc>
           <w:tcPr>
-            <w:tcW w:w="4814" w:type="dxa"/>
-          </w:tcPr>
-          <w:p>
-            <w:r>
-              <w:t xml:space="preserve">Utente che utilizza il software </w:t>
-            </w:r>
-            <w:r>
-              <w:t xml:space="preserve">per gestire sia le </w:t>
-            </w:r>
-            <w:r>
-              <w:t xml:space="preserve">conferenze </w:t>
-            </w:r>
-            <w:r>
-              <w:t xml:space="preserve">sia </w:t>
-            </w:r>
-            <w:r>
-              <w:t>il PC</w:t>
-            </w:r>
-            <w:r>
-              <w:t>.</w:t>
+            <w:tcW w:w="4813" w:type="dxa"/>
+          </w:tcPr>
+          <w:p>
+            <w:pPr>
+              <w:spacing w:after="0" w:line="240" w:lineRule="auto"/>
+              <w:rPr>
+                <w:rFonts w:ascii="Aptos" w:eastAsia="Aptos" w:hAnsi="Aptos"/>
+              </w:rPr>
+            </w:pPr>
+            <w:r>
+              <w:rPr>
+                <w:rFonts w:eastAsia="Aptos"/>
+              </w:rPr>
+              <w:t>Utente che utilizza il software per gestire sia le conferenze sia il PC.</w:t>
             </w:r>
           </w:p>
         </w:tc>
@@ -95,17 +153,35 @@
             <w:tcW w:w="4814" w:type="dxa"/>
           </w:tcPr>
           <w:p>
-            <w:r>
+            <w:pPr>
+              <w:spacing w:after="0" w:line="240" w:lineRule="auto"/>
+              <w:rPr>
+                <w:rFonts w:ascii="Aptos" w:eastAsia="Aptos" w:hAnsi="Aptos"/>
+              </w:rPr>
+            </w:pPr>
+            <w:r>
+              <w:rPr>
+                <w:rFonts w:eastAsia="Aptos"/>
+              </w:rPr>
               <w:t>Revisore</w:t>
             </w:r>
           </w:p>
         </w:tc>
         <w:tc>
           <w:tcPr>
-            <w:tcW w:w="4814" w:type="dxa"/>
-          </w:tcPr>
-          <w:p>
-            <w:r>
+            <w:tcW w:w="4813" w:type="dxa"/>
+          </w:tcPr>
+          <w:p>
+            <w:pPr>
+              <w:spacing w:after="0" w:line="240" w:lineRule="auto"/>
+              <w:rPr>
+                <w:rFonts w:ascii="Aptos" w:eastAsia="Aptos" w:hAnsi="Aptos"/>
+              </w:rPr>
+            </w:pPr>
+            <w:r>
+              <w:rPr>
+                <w:rFonts w:eastAsia="Aptos"/>
+              </w:rPr>
               <w:t>Utente che utilizza il software per revisionare i paper ed invitare eventuali sotto-revisori.</w:t>
             </w:r>
           </w:p>
@@ -117,17 +193,35 @@
             <w:tcW w:w="4814" w:type="dxa"/>
           </w:tcPr>
           <w:p>
-            <w:r>
+            <w:pPr>
+              <w:spacing w:after="0" w:line="240" w:lineRule="auto"/>
+              <w:rPr>
+                <w:rFonts w:ascii="Aptos" w:eastAsia="Aptos" w:hAnsi="Aptos"/>
+              </w:rPr>
+            </w:pPr>
+            <w:r>
+              <w:rPr>
+                <w:rFonts w:eastAsia="Aptos"/>
+              </w:rPr>
               <w:t>Sotto-Revisore</w:t>
             </w:r>
           </w:p>
         </w:tc>
         <w:tc>
           <w:tcPr>
-            <w:tcW w:w="4814" w:type="dxa"/>
-          </w:tcPr>
-          <w:p>
-            <w:r>
+            <w:tcW w:w="4813" w:type="dxa"/>
+          </w:tcPr>
+          <w:p>
+            <w:pPr>
+              <w:spacing w:after="0" w:line="240" w:lineRule="auto"/>
+              <w:rPr>
+                <w:rFonts w:ascii="Aptos" w:eastAsia="Aptos" w:hAnsi="Aptos"/>
+              </w:rPr>
+            </w:pPr>
+            <w:r>
+              <w:rPr>
+                <w:rFonts w:eastAsia="Aptos"/>
+              </w:rPr>
               <w:t>Utente che utilizza il software per revisionare paper per i quali è stato invitato.</w:t>
             </w:r>
           </w:p>
@@ -139,18 +233,36 @@
             <w:tcW w:w="4814" w:type="dxa"/>
           </w:tcPr>
           <w:p>
-            <w:r>
+            <w:pPr>
+              <w:spacing w:after="0" w:line="240" w:lineRule="auto"/>
+              <w:rPr>
+                <w:rFonts w:ascii="Aptos" w:eastAsia="Aptos" w:hAnsi="Aptos"/>
+              </w:rPr>
+            </w:pPr>
+            <w:r>
+              <w:rPr>
+                <w:rFonts w:eastAsia="Aptos"/>
+              </w:rPr>
               <w:t>Autore</w:t>
             </w:r>
           </w:p>
         </w:tc>
         <w:tc>
           <w:tcPr>
-            <w:tcW w:w="4814" w:type="dxa"/>
-          </w:tcPr>
-          <w:p>
-            <w:r>
-              <w:t>Utente che utilizza il software per presentare i paper.</w:t>
+            <w:tcW w:w="4813" w:type="dxa"/>
+          </w:tcPr>
+          <w:p>
+            <w:pPr>
+              <w:spacing w:after="0" w:line="240" w:lineRule="auto"/>
+              <w:rPr>
+                <w:rFonts w:ascii="Aptos" w:eastAsia="Aptos" w:hAnsi="Aptos"/>
+              </w:rPr>
+            </w:pPr>
+            <w:r>
+              <w:rPr>
+                <w:rFonts w:eastAsia="Aptos"/>
+              </w:rPr>
+              <w:t>Utente che utilizza il software per presentare i paper e visualizzarne le informazioni.</w:t>
             </w:r>
           </w:p>
         </w:tc>
@@ -161,27 +273,109 @@
             <w:tcW w:w="4814" w:type="dxa"/>
           </w:tcPr>
           <w:p>
-            <w:r>
+            <w:pPr>
+              <w:spacing w:after="0" w:line="240" w:lineRule="auto"/>
+              <w:rPr>
+                <w:rFonts w:eastAsia="Aptos"/>
+              </w:rPr>
+            </w:pPr>
+            <w:r>
+              <w:rPr>
+                <w:rFonts w:eastAsia="Aptos"/>
+              </w:rPr>
+              <w:t>Editore</w:t>
+            </w:r>
+          </w:p>
+        </w:tc>
+        <w:tc>
+          <w:tcPr>
+            <w:tcW w:w="4813" w:type="dxa"/>
+          </w:tcPr>
+          <w:p>
+            <w:pPr>
+              <w:spacing w:after="0" w:line="240" w:lineRule="auto"/>
+              <w:rPr>
+                <w:rFonts w:eastAsia="Aptos"/>
+              </w:rPr>
+            </w:pPr>
+            <w:r>
+              <w:rPr>
+                <w:rFonts w:eastAsia="Aptos"/>
+              </w:rPr>
+              <w:t xml:space="preserve">Utente che utilizza il software per correggere, </w:t>
+            </w:r>
+            <w:r>
+              <w:rPr>
+                <w:rFonts w:eastAsia="Aptos"/>
+                <w:color w:val="4C94D8" w:themeColor="text2" w:themeTint="80"/>
+              </w:rPr>
+              <w:t>impaginare</w:t>
+            </w:r>
+            <w:r>
+              <w:rPr>
+                <w:rFonts w:eastAsia="Aptos"/>
+                <w:color w:val="4C94D8" w:themeColor="text2" w:themeTint="80"/>
+              </w:rPr>
+              <w:t xml:space="preserve">, </w:t>
+            </w:r>
+            <w:r>
+              <w:rPr>
+                <w:rFonts w:eastAsia="Aptos"/>
+              </w:rPr>
+              <w:t>e caricare il proceeding nella conferenza.</w:t>
+            </w:r>
+          </w:p>
+        </w:tc>
+      </w:tr>
+      <w:tr>
+        <w:tc>
+          <w:tcPr>
+            <w:tcW w:w="4814" w:type="dxa"/>
+          </w:tcPr>
+          <w:p>
+            <w:pPr>
+              <w:spacing w:after="0" w:line="240" w:lineRule="auto"/>
+              <w:rPr>
+                <w:rFonts w:ascii="Aptos" w:eastAsia="Aptos" w:hAnsi="Aptos"/>
+              </w:rPr>
+            </w:pPr>
+            <w:r>
+              <w:rPr>
+                <w:rFonts w:eastAsia="Aptos"/>
+              </w:rPr>
               <w:t>Tempo</w:t>
             </w:r>
           </w:p>
         </w:tc>
         <w:tc>
           <w:tcPr>
-            <w:tcW w:w="4814" w:type="dxa"/>
-          </w:tcPr>
-          <w:p>
-            <w:r>
+            <w:tcW w:w="4813" w:type="dxa"/>
+          </w:tcPr>
+          <w:p>
+            <w:pPr>
+              <w:spacing w:after="0" w:line="240" w:lineRule="auto"/>
+              <w:rPr>
+                <w:rFonts w:ascii="Aptos" w:eastAsia="Aptos" w:hAnsi="Aptos"/>
+              </w:rPr>
+            </w:pPr>
+            <w:r>
+              <w:rPr>
+                <w:rFonts w:eastAsia="Aptos"/>
+              </w:rPr>
               <w:t xml:space="preserve">Entità che si occupa degli automatismi del software, </w:t>
             </w:r>
             <w:r>
               <w:rPr>
+                <w:rFonts w:eastAsia="Aptos"/>
                 <w:sz w:val="22"/>
                 <w:szCs w:val="22"/>
               </w:rPr>
               <w:t xml:space="preserve">come </w:t>
             </w:r>
             <w:r>
+              <w:rPr>
+                <w:rFonts w:eastAsia="Aptos"/>
+              </w:rPr>
               <w:t>la notifica delle scadenze</w:t>
             </w:r>
           </w:p>
@@ -193,21 +387,36 @@
             <w:tcW w:w="4814" w:type="dxa"/>
           </w:tcPr>
           <w:p>
-            <w:r>
+            <w:pPr>
+              <w:spacing w:after="0" w:line="240" w:lineRule="auto"/>
+              <w:rPr>
+                <w:rFonts w:ascii="Aptos" w:eastAsia="Aptos" w:hAnsi="Aptos"/>
+              </w:rPr>
+            </w:pPr>
+            <w:r>
+              <w:rPr>
+                <w:rFonts w:eastAsia="Aptos"/>
+              </w:rPr>
               <w:t>DBMS</w:t>
             </w:r>
           </w:p>
         </w:tc>
         <w:tc>
           <w:tcPr>
-            <w:tcW w:w="4814" w:type="dxa"/>
-          </w:tcPr>
-          <w:p>
-            <w:r>
-              <w:t xml:space="preserve">Sistema per la gestione dei dati </w:t>
-            </w:r>
-            <w:r>
-              <w:t>della conferenza</w:t>
+            <w:tcW w:w="4813" w:type="dxa"/>
+          </w:tcPr>
+          <w:p>
+            <w:pPr>
+              <w:spacing w:after="0" w:line="240" w:lineRule="auto"/>
+              <w:rPr>
+                <w:rFonts w:ascii="Aptos" w:eastAsia="Aptos" w:hAnsi="Aptos"/>
+              </w:rPr>
+            </w:pPr>
+            <w:r>
+              <w:rPr>
+                <w:rFonts w:eastAsia="Aptos"/>
+              </w:rPr>
+              <w:t>Sistema per la gestione dei dati della conferenza</w:t>
             </w:r>
           </w:p>
         </w:tc>
@@ -218,21 +427,36 @@
             <w:tcW w:w="4814" w:type="dxa"/>
           </w:tcPr>
           <w:p>
-            <w:r>
+            <w:pPr>
+              <w:spacing w:after="0" w:line="240" w:lineRule="auto"/>
+              <w:rPr>
+                <w:rFonts w:ascii="Aptos" w:eastAsia="Aptos" w:hAnsi="Aptos"/>
+              </w:rPr>
+            </w:pPr>
+            <w:r>
+              <w:rPr>
+                <w:rFonts w:eastAsia="Aptos"/>
+              </w:rPr>
               <w:t>MLN</w:t>
             </w:r>
           </w:p>
         </w:tc>
         <w:tc>
           <w:tcPr>
-            <w:tcW w:w="4814" w:type="dxa"/>
-          </w:tcPr>
-          <w:p>
-            <w:r>
-              <w:t xml:space="preserve">Sistema </w:t>
-            </w:r>
-            <w:r>
-              <w:t>che analizza automaticamente i paper e ne estrapola le parole-chiave rappresentative.</w:t>
+            <w:tcW w:w="4813" w:type="dxa"/>
+          </w:tcPr>
+          <w:p>
+            <w:pPr>
+              <w:spacing w:after="0" w:line="240" w:lineRule="auto"/>
+              <w:rPr>
+                <w:rFonts w:ascii="Aptos" w:eastAsia="Aptos" w:hAnsi="Aptos"/>
+              </w:rPr>
+            </w:pPr>
+            <w:r>
+              <w:rPr>
+                <w:rFonts w:eastAsia="Aptos"/>
+              </w:rPr>
+              <w:t>Sistema che analizza automaticamente i paper e ne estrapola le parole-chiave rappresentative.</w:t>
             </w:r>
           </w:p>
         </w:tc>
@@ -241,55 +465,57 @@
     <w:p/>
     <w:p>
       <w:r>
-        <w:t xml:space="preserve">Descrizione </w:t>
-      </w:r>
-      <w:proofErr w:type="gramStart"/>
-      <w:r>
-        <w:t>macro casi</w:t>
-      </w:r>
-      <w:proofErr w:type="gramEnd"/>
-      <w:r>
-        <w:t xml:space="preserve"> d’uso – Vista d’insieme</w:t>
+        <w:t>Descrizione macro casi d’uso – Vista d’insieme</w:t>
       </w:r>
     </w:p>
     <w:p/>
     <w:tbl>
       <w:tblPr>
         <w:tblStyle w:val="Grigliatabella"/>
-        <w:tblW w:w="0" w:type="auto"/>
+        <w:tblW w:w="9628" w:type="dxa"/>
+        <w:tblLayout w:type="fixed"/>
         <w:tblLook w:val="04A0" w:firstRow="1" w:lastRow="0" w:firstColumn="1" w:lastColumn="0" w:noHBand="0" w:noVBand="1"/>
       </w:tblPr>
       <w:tblGrid>
-        <w:gridCol w:w="4814"/>
-        <w:gridCol w:w="4814"/>
+        <w:gridCol w:w="4815"/>
+        <w:gridCol w:w="4813"/>
       </w:tblGrid>
       <w:tr>
         <w:tc>
           <w:tcPr>
-            <w:tcW w:w="4814" w:type="dxa"/>
-          </w:tcPr>
-          <w:p>
-            <w:r>
+            <w:tcW w:w="4815" w:type="dxa"/>
+          </w:tcPr>
+          <w:p>
+            <w:pPr>
+              <w:spacing w:after="0" w:line="240" w:lineRule="auto"/>
+              <w:rPr>
+                <w:rFonts w:ascii="Aptos" w:eastAsia="Aptos" w:hAnsi="Aptos"/>
+              </w:rPr>
+            </w:pPr>
+            <w:r>
+              <w:rPr>
+                <w:rFonts w:eastAsia="Aptos"/>
+              </w:rPr>
               <w:t>Gestione Notifiche</w:t>
             </w:r>
           </w:p>
         </w:tc>
         <w:tc>
           <w:tcPr>
-            <w:tcW w:w="4814" w:type="dxa"/>
-          </w:tcPr>
-          <w:p>
-            <w:r>
-              <w:t>Questo macro-caso d’uso permette di includere un sistema di notifica agli utenti nel caso di cambiamento di stato.</w:t>
-            </w:r>
-            <w:r>
-              <w:t xml:space="preserve"> In particolare, viene mandata una notifica ogniqualvolta sono presenti scadenze imminenti oppure sono presenti azioni da compiere riguardo </w:t>
-            </w:r>
-            <w:r>
-              <w:t>il</w:t>
-            </w:r>
-            <w:r>
-              <w:t xml:space="preserve"> proprio paper.</w:t>
+            <w:tcW w:w="4813" w:type="dxa"/>
+          </w:tcPr>
+          <w:p>
+            <w:pPr>
+              <w:spacing w:after="0" w:line="240" w:lineRule="auto"/>
+              <w:rPr>
+                <w:rFonts w:ascii="Aptos" w:eastAsia="Aptos" w:hAnsi="Aptos"/>
+              </w:rPr>
+            </w:pPr>
+            <w:r>
+              <w:rPr>
+                <w:rFonts w:eastAsia="Aptos"/>
+              </w:rPr>
+              <w:t>Questo macro-caso d’uso permette di includere un sistema di notifica agli utenti nel caso di cambiamento di stato. In particolare, viene mandata una notifica ogniqualvolta sono presenti scadenze imminenti oppure sono presenti azioni da compiere riguardo il proprio paper.</w:t>
             </w:r>
           </w:p>
         </w:tc>
@@ -297,41 +523,39 @@
       <w:tr>
         <w:tc>
           <w:tcPr>
-            <w:tcW w:w="4814" w:type="dxa"/>
-          </w:tcPr>
-          <w:p>
-            <w:r>
+            <w:tcW w:w="4815" w:type="dxa"/>
+          </w:tcPr>
+          <w:p>
+            <w:pPr>
+              <w:spacing w:after="0" w:line="240" w:lineRule="auto"/>
+              <w:rPr>
+                <w:rFonts w:ascii="Aptos" w:eastAsia="Aptos" w:hAnsi="Aptos"/>
+              </w:rPr>
+            </w:pPr>
+            <w:r>
+              <w:rPr>
+                <w:rFonts w:eastAsia="Aptos"/>
+              </w:rPr>
               <w:t>Gestione Account</w:t>
             </w:r>
           </w:p>
         </w:tc>
         <w:tc>
           <w:tcPr>
-            <w:tcW w:w="4814" w:type="dxa"/>
-          </w:tcPr>
-          <w:p>
-            <w:r>
-              <w:t xml:space="preserve">Questo macro-caso d’uso permette ad ogni utente di gestire il proprio profilo. In particolare, </w:t>
-            </w:r>
-            <w:r>
-              <w:t xml:space="preserve">un utente sarà in grado di: registrarsi, effettuare il login, </w:t>
-            </w:r>
-            <w:r>
-              <w:t>effettuare</w:t>
-            </w:r>
-            <w:r>
-              <w:t xml:space="preserve"> il logout, cambiare le proprie credenziali, cambiare l’immagine del profilo, </w:t>
-            </w:r>
-            <w:r>
-              <w:t xml:space="preserve">impostare i propri </w:t>
-            </w:r>
-            <w:proofErr w:type="spellStart"/>
-            <w:r>
-              <w:t>topic</w:t>
-            </w:r>
-            <w:proofErr w:type="spellEnd"/>
-            <w:r>
-              <w:t xml:space="preserve"> (?)</w:t>
+            <w:tcW w:w="4813" w:type="dxa"/>
+          </w:tcPr>
+          <w:p>
+            <w:pPr>
+              <w:spacing w:after="0" w:line="240" w:lineRule="auto"/>
+              <w:rPr>
+                <w:rFonts w:ascii="Aptos" w:eastAsia="Aptos" w:hAnsi="Aptos"/>
+              </w:rPr>
+            </w:pPr>
+            <w:r>
+              <w:rPr>
+                <w:rFonts w:eastAsia="Aptos"/>
+              </w:rPr>
+              <w:t>Questo macro-caso d’uso permette ad ogni utente di gestire il proprio profilo. In particolare, un utente sarà in grado di: registrarsi, effettuare il login, effettuare il logout, cambiare le proprie credenziali, cambiare l’immagine del profilo, impostare i propri topic (?)</w:t>
             </w:r>
           </w:p>
         </w:tc>
@@ -339,29 +563,52 @@
       <w:tr>
         <w:tc>
           <w:tcPr>
-            <w:tcW w:w="4814" w:type="dxa"/>
-          </w:tcPr>
-          <w:p>
-            <w:r>
+            <w:tcW w:w="4815" w:type="dxa"/>
+          </w:tcPr>
+          <w:p>
+            <w:pPr>
+              <w:spacing w:after="0" w:line="240" w:lineRule="auto"/>
+              <w:rPr>
+                <w:rFonts w:ascii="Aptos" w:eastAsia="Aptos" w:hAnsi="Aptos"/>
+              </w:rPr>
+            </w:pPr>
+            <w:r>
+              <w:rPr>
+                <w:rFonts w:eastAsia="Aptos"/>
+              </w:rPr>
+              <w:lastRenderedPageBreak/>
               <w:t>Gestione Conferenza</w:t>
             </w:r>
           </w:p>
         </w:tc>
         <w:tc>
           <w:tcPr>
-            <w:tcW w:w="4814" w:type="dxa"/>
-          </w:tcPr>
-          <w:p>
-            <w:r>
-              <w:t xml:space="preserve">Questo macro-caso d’uso permette ai Chair di creare le conferenze e gestirne le scadenze, nonché </w:t>
-            </w:r>
-            <w:proofErr w:type="gramStart"/>
-            <w:r>
-              <w:t>il rate</w:t>
-            </w:r>
-            <w:proofErr w:type="gramEnd"/>
-            <w:r>
-              <w:t xml:space="preserve"> di approvazione e la scala del punteggio di ogni paper. </w:t>
+            <w:tcW w:w="4813" w:type="dxa"/>
+          </w:tcPr>
+          <w:p>
+            <w:pPr>
+              <w:spacing w:after="0" w:line="240" w:lineRule="auto"/>
+              <w:rPr>
+                <w:rFonts w:ascii="Aptos" w:eastAsia="Aptos" w:hAnsi="Aptos"/>
+              </w:rPr>
+            </w:pPr>
+            <w:r>
+              <w:rPr>
+                <w:rFonts w:eastAsia="Aptos"/>
+              </w:rPr>
+              <w:t>Questo macro-caso d’uso permette ai Chair di creare le conferenze e gestirne le scadenze, nonché il rate di approvazione e la scala del punteggio di ogni paper.</w:t>
+            </w:r>
+            <w:r>
+              <w:rPr>
+                <w:rFonts w:eastAsia="Aptos"/>
+              </w:rPr>
+              <w:t xml:space="preserve"> Inoltre, gli permette di invitare altri Chair e di invitare i Revisori</w:t>
+            </w:r>
+            <w:r>
+              <w:rPr>
+                <w:rFonts w:eastAsia="Aptos"/>
+              </w:rPr>
+              <w:t xml:space="preserve"> </w:t>
             </w:r>
           </w:p>
         </w:tc>
@@ -369,43 +616,39 @@
       <w:tr>
         <w:tc>
           <w:tcPr>
-            <w:tcW w:w="4814" w:type="dxa"/>
-          </w:tcPr>
-          <w:p>
-            <w:r>
+            <w:tcW w:w="4815" w:type="dxa"/>
+          </w:tcPr>
+          <w:p>
+            <w:pPr>
+              <w:spacing w:after="0" w:line="240" w:lineRule="auto"/>
+              <w:rPr>
+                <w:rFonts w:ascii="Aptos" w:eastAsia="Aptos" w:hAnsi="Aptos"/>
+              </w:rPr>
+            </w:pPr>
+            <w:r>
+              <w:rPr>
+                <w:rFonts w:eastAsia="Aptos"/>
+              </w:rPr>
               <w:t>Gestione Assegnazione</w:t>
             </w:r>
           </w:p>
         </w:tc>
         <w:tc>
           <w:tcPr>
-            <w:tcW w:w="4814" w:type="dxa"/>
-          </w:tcPr>
-          <w:p>
-            <w:r>
-              <w:t xml:space="preserve">Questo macro-caso d’uso permette ai Chair di specificare il metodo secondo la quale </w:t>
-            </w:r>
-            <w:r>
-              <w:lastRenderedPageBreak/>
-              <w:t>assegnare i paper</w:t>
-            </w:r>
-            <w:r>
-              <w:t xml:space="preserve">, ai membri del PC </w:t>
-            </w:r>
-            <w:r>
-              <w:t xml:space="preserve">di </w:t>
-            </w:r>
-            <w:r>
-              <w:t xml:space="preserve">segnare gli articoli di interesse, e l’assegnazione finale con relativo inoltro </w:t>
-            </w:r>
-            <w:r>
-              <w:t>ai membri del PC (?</w:t>
-            </w:r>
-            <w:r>
-              <w:t>!</w:t>
-            </w:r>
-            <w:r>
-              <w:t xml:space="preserve">) </w:t>
+            <w:tcW w:w="4813" w:type="dxa"/>
+          </w:tcPr>
+          <w:p>
+            <w:pPr>
+              <w:spacing w:after="0" w:line="240" w:lineRule="auto"/>
+              <w:rPr>
+                <w:rFonts w:ascii="Aptos" w:eastAsia="Aptos" w:hAnsi="Aptos"/>
+              </w:rPr>
+            </w:pPr>
+            <w:r>
+              <w:rPr>
+                <w:rFonts w:eastAsia="Aptos"/>
+              </w:rPr>
+              <w:t xml:space="preserve">Questo macro-caso d’uso permette ai Chair di specificare il metodo secondo la quale assegnare i paper, ai membri del PC di segnare gli articoli di interesse, e l’assegnazione finale con relativo inoltro ai membri del PC (?!) </w:t>
             </w:r>
           </w:p>
         </w:tc>
@@ -413,22 +656,71 @@
       <w:tr>
         <w:tc>
           <w:tcPr>
-            <w:tcW w:w="4814" w:type="dxa"/>
-          </w:tcPr>
-          <w:p>
-            <w:r>
-              <w:lastRenderedPageBreak/>
-              <w:t>Gestione PC</w:t>
-            </w:r>
-          </w:p>
-        </w:tc>
-        <w:tc>
-          <w:tcPr>
-            <w:tcW w:w="4814" w:type="dxa"/>
-          </w:tcPr>
-          <w:p>
-            <w:r>
-              <w:t>Questo macro-caso d’uso permette ai Chair di invitare altri Chair ed altri revisori (?)</w:t>
+            <w:tcW w:w="4815" w:type="dxa"/>
+          </w:tcPr>
+          <w:p>
+            <w:pPr>
+              <w:spacing w:after="0" w:line="240" w:lineRule="auto"/>
+              <w:rPr>
+                <w:rFonts w:ascii="Aptos" w:eastAsia="Aptos" w:hAnsi="Aptos"/>
+              </w:rPr>
+            </w:pPr>
+            <w:r>
+              <w:rPr>
+                <w:rFonts w:eastAsia="Aptos"/>
+              </w:rPr>
+              <w:t>Gestione Revisioni</w:t>
+            </w:r>
+          </w:p>
+        </w:tc>
+        <w:tc>
+          <w:tcPr>
+            <w:tcW w:w="4813" w:type="dxa"/>
+          </w:tcPr>
+          <w:p>
+            <w:pPr>
+              <w:spacing w:after="0" w:line="240" w:lineRule="auto"/>
+              <w:rPr>
+                <w:rFonts w:eastAsia="Aptos"/>
+              </w:rPr>
+            </w:pPr>
+            <w:r>
+              <w:rPr>
+                <w:rFonts w:eastAsia="Aptos"/>
+              </w:rPr>
+              <w:t>Questo macro-caso d’uso permette ai Revisori e Sotto-Revisori di aggiungere, modificare e cancellare revisioni fino alla relativa scadenza.</w:t>
+            </w:r>
+            <w:r>
+              <w:rPr>
+                <w:rFonts w:eastAsia="Aptos"/>
+              </w:rPr>
+              <w:t xml:space="preserve"> </w:t>
+            </w:r>
+          </w:p>
+          <w:p>
+            <w:pPr>
+              <w:spacing w:after="0" w:line="240" w:lineRule="auto"/>
+              <w:rPr>
+                <w:rFonts w:ascii="Aptos" w:eastAsia="Aptos" w:hAnsi="Aptos"/>
+              </w:rPr>
+            </w:pPr>
+            <w:r>
+              <w:rPr>
+                <w:rFonts w:eastAsia="Aptos"/>
+              </w:rPr>
+              <w:t xml:space="preserve">Permette solo ai </w:t>
+            </w:r>
+            <w:r>
+              <w:rPr>
+                <w:rFonts w:eastAsia="Aptos"/>
+              </w:rPr>
+              <w:t>R</w:t>
+            </w:r>
+            <w:r>
+              <w:rPr>
+                <w:rFonts w:eastAsia="Aptos"/>
+              </w:rPr>
+              <w:t>evisori di invitare sotto-revisori per un paper a loro affidato.</w:t>
             </w:r>
           </w:p>
         </w:tc>
@@ -436,24 +728,39 @@
       <w:tr>
         <w:tc>
           <w:tcPr>
-            <w:tcW w:w="4814" w:type="dxa"/>
-          </w:tcPr>
-          <w:p>
-            <w:r>
-              <w:t>Gestione Sotto-Revisori</w:t>
-            </w:r>
-          </w:p>
-        </w:tc>
-        <w:tc>
-          <w:tcPr>
-            <w:tcW w:w="4814" w:type="dxa"/>
-          </w:tcPr>
-          <w:p>
-            <w:r>
-              <w:t>Questo macro-caso d’uso permette ai Revisori di invitare sotto-revisori per un singolo paper</w:t>
-            </w:r>
-            <w:r>
-              <w:t xml:space="preserve"> a loro affidato.</w:t>
+            <w:tcW w:w="4815" w:type="dxa"/>
+          </w:tcPr>
+          <w:p>
+            <w:pPr>
+              <w:spacing w:after="0" w:line="240" w:lineRule="auto"/>
+              <w:rPr>
+                <w:rFonts w:ascii="Aptos" w:eastAsia="Aptos" w:hAnsi="Aptos"/>
+              </w:rPr>
+            </w:pPr>
+            <w:r>
+              <w:rPr>
+                <w:rFonts w:eastAsia="Aptos"/>
+              </w:rPr>
+              <w:t>Presentazione Articolo</w:t>
+            </w:r>
+          </w:p>
+        </w:tc>
+        <w:tc>
+          <w:tcPr>
+            <w:tcW w:w="4813" w:type="dxa"/>
+          </w:tcPr>
+          <w:p>
+            <w:pPr>
+              <w:spacing w:after="0" w:line="240" w:lineRule="auto"/>
+              <w:rPr>
+                <w:rFonts w:ascii="Aptos" w:eastAsia="Aptos" w:hAnsi="Aptos"/>
+              </w:rPr>
+            </w:pPr>
+            <w:r>
+              <w:rPr>
+                <w:rFonts w:eastAsia="Aptos"/>
+              </w:rPr>
+              <w:t>Questo macro-caso d’uso permette agli Autori di presentare, modificare o cancellare la propria sottomissione entro le relative scadenze.</w:t>
             </w:r>
           </w:p>
         </w:tc>
@@ -461,44 +768,34 @@
       <w:tr>
         <w:tc>
           <w:tcPr>
-            <w:tcW w:w="4814" w:type="dxa"/>
-          </w:tcPr>
-          <w:p>
-            <w:r>
-              <w:t>Gestione Revisioni</w:t>
-            </w:r>
-          </w:p>
-        </w:tc>
-        <w:tc>
-          <w:tcPr>
-            <w:tcW w:w="4814" w:type="dxa"/>
-          </w:tcPr>
-          <w:p>
-            <w:r>
-              <w:t>Questo macro-caso d’uso permette ai Revisori e Sotto-Revisori di aggiungere, modificare e cancellare revisioni fino alla relativa scadenza.</w:t>
-            </w:r>
-          </w:p>
-        </w:tc>
-      </w:tr>
-      <w:tr>
-        <w:tc>
-          <w:tcPr>
-            <w:tcW w:w="4814" w:type="dxa"/>
-          </w:tcPr>
-          <w:p>
-            <w:r>
-              <w:t>Presentazione Articolo</w:t>
-            </w:r>
-          </w:p>
-        </w:tc>
-        <w:tc>
-          <w:tcPr>
-            <w:tcW w:w="4814" w:type="dxa"/>
-          </w:tcPr>
-          <w:p>
-            <w:r>
-              <w:t>Questo macro-caso d’uso permette agli Autori di presentare, modificare o cancellare la propria sottomissione entro le relative scadenze.</w:t>
-            </w:r>
+            <w:tcW w:w="4815" w:type="dxa"/>
+            <w:tcBorders>
+              <w:top w:val="nil"/>
+            </w:tcBorders>
+          </w:tcPr>
+          <w:p>
+            <w:pPr>
+              <w:spacing w:after="0" w:line="240" w:lineRule="auto"/>
+              <w:rPr>
+                <w:rFonts w:ascii="Aptos" w:eastAsia="Aptos" w:hAnsi="Aptos"/>
+              </w:rPr>
+            </w:pPr>
+          </w:p>
+        </w:tc>
+        <w:tc>
+          <w:tcPr>
+            <w:tcW w:w="4813" w:type="dxa"/>
+            <w:tcBorders>
+              <w:top w:val="nil"/>
+            </w:tcBorders>
+          </w:tcPr>
+          <w:p>
+            <w:pPr>
+              <w:spacing w:after="0" w:line="240" w:lineRule="auto"/>
+              <w:rPr>
+                <w:rFonts w:ascii="Aptos" w:eastAsia="Aptos" w:hAnsi="Aptos"/>
+              </w:rPr>
+            </w:pPr>
           </w:p>
         </w:tc>
       </w:tr>
@@ -506,7 +803,7 @@
     <w:p>
       <w:pPr>
         <w:pBdr>
-          <w:bottom w:val="single" w:sz="6" w:space="1" w:color="auto"/>
+          <w:bottom w:val="single" w:sz="6" w:space="1" w:color="000000"/>
         </w:pBdr>
       </w:pPr>
     </w:p>
@@ -520,8 +817,9 @@
     </w:p>
     <w:sectPr>
       <w:pgSz w:w="11906" w:h="16838"/>
-      <w:pgMar w:top="1417" w:right="1134" w:bottom="1134" w:left="1134" w:header="708" w:footer="708" w:gutter="0"/>
-      <w:cols w:space="708"/>
+      <w:pgMar w:top="1417" w:right="1134" w:bottom="1134" w:left="1134" w:header="0" w:footer="0" w:gutter="0"/>
+      <w:cols w:space="720"/>
+      <w:formProt w:val="0"/>
       <w:docGrid w:linePitch="360"/>
     </w:sectPr>
   </w:body>
@@ -543,7 +841,7 @@
     </w:rPrDefault>
     <w:pPrDefault>
       <w:pPr>
-        <w:spacing w:after="160" w:line="278" w:lineRule="auto"/>
+        <w:suppressAutoHyphens/>
       </w:pPr>
     </w:pPrDefault>
   </w:docDefaults>
@@ -928,6 +1226,9 @@
   <w:style w:type="paragraph" w:default="1" w:styleId="Normale">
     <w:name w:val="Normal"/>
     <w:qFormat/>
+    <w:pPr>
+      <w:spacing w:after="160" w:line="276" w:lineRule="auto"/>
+    </w:pPr>
   </w:style>
   <w:style w:type="paragraph" w:styleId="Titolo1">
     <w:name w:val="heading 1"/>
@@ -1131,6 +1432,7 @@
   <w:style w:type="character" w:default="1" w:styleId="Carpredefinitoparagrafo">
     <w:name w:val="Default Paragraph Font"/>
     <w:uiPriority w:val="1"/>
+    <w:semiHidden/>
     <w:unhideWhenUsed/>
   </w:style>
   <w:style w:type="table" w:default="1" w:styleId="Tabellanormale">
@@ -1159,6 +1461,7 @@
     <w:basedOn w:val="Carpredefinitoparagrafo"/>
     <w:link w:val="Titolo1"/>
     <w:uiPriority w:val="9"/>
+    <w:qFormat/>
     <w:rsid w:val="00844AE1"/>
     <w:rPr>
       <w:rFonts w:asciiTheme="majorHAnsi" w:eastAsiaTheme="majorEastAsia" w:hAnsiTheme="majorHAnsi" w:cstheme="majorBidi"/>
@@ -1173,6 +1476,7 @@
     <w:link w:val="Titolo2"/>
     <w:uiPriority w:val="9"/>
     <w:semiHidden/>
+    <w:qFormat/>
     <w:rsid w:val="00844AE1"/>
     <w:rPr>
       <w:rFonts w:asciiTheme="majorHAnsi" w:eastAsiaTheme="majorEastAsia" w:hAnsiTheme="majorHAnsi" w:cstheme="majorBidi"/>
@@ -1187,6 +1491,7 @@
     <w:link w:val="Titolo3"/>
     <w:uiPriority w:val="9"/>
     <w:semiHidden/>
+    <w:qFormat/>
     <w:rsid w:val="00844AE1"/>
     <w:rPr>
       <w:rFonts w:eastAsiaTheme="majorEastAsia" w:cstheme="majorBidi"/>
@@ -1201,6 +1506,7 @@
     <w:link w:val="Titolo4"/>
     <w:uiPriority w:val="9"/>
     <w:semiHidden/>
+    <w:qFormat/>
     <w:rsid w:val="00844AE1"/>
     <w:rPr>
       <w:rFonts w:eastAsiaTheme="majorEastAsia" w:cstheme="majorBidi"/>
@@ -1215,6 +1521,7 @@
     <w:link w:val="Titolo5"/>
     <w:uiPriority w:val="9"/>
     <w:semiHidden/>
+    <w:qFormat/>
     <w:rsid w:val="00844AE1"/>
     <w:rPr>
       <w:rFonts w:eastAsiaTheme="majorEastAsia" w:cstheme="majorBidi"/>
@@ -1227,6 +1534,7 @@
     <w:link w:val="Titolo6"/>
     <w:uiPriority w:val="9"/>
     <w:semiHidden/>
+    <w:qFormat/>
     <w:rsid w:val="00844AE1"/>
     <w:rPr>
       <w:rFonts w:eastAsiaTheme="majorEastAsia" w:cstheme="majorBidi"/>
@@ -1241,6 +1549,7 @@
     <w:link w:val="Titolo7"/>
     <w:uiPriority w:val="9"/>
     <w:semiHidden/>
+    <w:qFormat/>
     <w:rsid w:val="00844AE1"/>
     <w:rPr>
       <w:rFonts w:eastAsiaTheme="majorEastAsia" w:cstheme="majorBidi"/>
@@ -1253,6 +1562,7 @@
     <w:link w:val="Titolo8"/>
     <w:uiPriority w:val="9"/>
     <w:semiHidden/>
+    <w:qFormat/>
     <w:rsid w:val="00844AE1"/>
     <w:rPr>
       <w:rFonts w:eastAsiaTheme="majorEastAsia" w:cstheme="majorBidi"/>
@@ -1267,30 +1577,11 @@
     <w:link w:val="Titolo9"/>
     <w:uiPriority w:val="9"/>
     <w:semiHidden/>
+    <w:qFormat/>
     <w:rsid w:val="00844AE1"/>
     <w:rPr>
       <w:rFonts w:eastAsiaTheme="majorEastAsia" w:cstheme="majorBidi"/>
       <w:color w:val="272727" w:themeColor="text1" w:themeTint="D8"/>
-    </w:rPr>
-  </w:style>
-  <w:style w:type="paragraph" w:styleId="Titolo">
-    <w:name w:val="Title"/>
-    <w:basedOn w:val="Normale"/>
-    <w:next w:val="Normale"/>
-    <w:link w:val="TitoloCarattere"/>
-    <w:uiPriority w:val="10"/>
-    <w:qFormat/>
-    <w:rsid w:val="00844AE1"/>
-    <w:pPr>
-      <w:spacing w:after="80" w:line="240" w:lineRule="auto"/>
-      <w:contextualSpacing/>
-    </w:pPr>
-    <w:rPr>
-      <w:rFonts w:asciiTheme="majorHAnsi" w:eastAsiaTheme="majorEastAsia" w:hAnsiTheme="majorHAnsi" w:cstheme="majorBidi"/>
-      <w:spacing w:val="-10"/>
-      <w:kern w:val="28"/>
-      <w:sz w:val="56"/>
-      <w:szCs w:val="56"/>
     </w:rPr>
   </w:style>
   <w:style w:type="character" w:customStyle="1" w:styleId="TitoloCarattere">
@@ -1298,13 +1589,140 @@
     <w:basedOn w:val="Carpredefinitoparagrafo"/>
     <w:link w:val="Titolo"/>
     <w:uiPriority w:val="10"/>
+    <w:qFormat/>
     <w:rsid w:val="00844AE1"/>
     <w:rPr>
       <w:rFonts w:asciiTheme="majorHAnsi" w:eastAsiaTheme="majorEastAsia" w:hAnsiTheme="majorHAnsi" w:cstheme="majorBidi"/>
       <w:spacing w:val="-10"/>
-      <w:kern w:val="28"/>
+      <w:kern w:val="2"/>
       <w:sz w:val="56"/>
       <w:szCs w:val="56"/>
+    </w:rPr>
+  </w:style>
+  <w:style w:type="character" w:customStyle="1" w:styleId="SottotitoloCarattere">
+    <w:name w:val="Sottotitolo Carattere"/>
+    <w:basedOn w:val="Carpredefinitoparagrafo"/>
+    <w:link w:val="Sottotitolo"/>
+    <w:uiPriority w:val="11"/>
+    <w:qFormat/>
+    <w:rsid w:val="00844AE1"/>
+    <w:rPr>
+      <w:rFonts w:eastAsiaTheme="majorEastAsia" w:cstheme="majorBidi"/>
+      <w:color w:val="595959" w:themeColor="text1" w:themeTint="A6"/>
+      <w:spacing w:val="15"/>
+      <w:sz w:val="28"/>
+      <w:szCs w:val="28"/>
+    </w:rPr>
+  </w:style>
+  <w:style w:type="character" w:customStyle="1" w:styleId="CitazioneCarattere">
+    <w:name w:val="Citazione Carattere"/>
+    <w:basedOn w:val="Carpredefinitoparagrafo"/>
+    <w:link w:val="Citazione"/>
+    <w:uiPriority w:val="29"/>
+    <w:qFormat/>
+    <w:rsid w:val="00844AE1"/>
+    <w:rPr>
+      <w:i/>
+      <w:iCs/>
+      <w:color w:val="404040" w:themeColor="text1" w:themeTint="BF"/>
+    </w:rPr>
+  </w:style>
+  <w:style w:type="character" w:styleId="Enfasiintensa">
+    <w:name w:val="Intense Emphasis"/>
+    <w:basedOn w:val="Carpredefinitoparagrafo"/>
+    <w:uiPriority w:val="21"/>
+    <w:qFormat/>
+    <w:rsid w:val="00844AE1"/>
+    <w:rPr>
+      <w:i/>
+      <w:iCs/>
+      <w:color w:val="0F4761" w:themeColor="accent1" w:themeShade="BF"/>
+    </w:rPr>
+  </w:style>
+  <w:style w:type="character" w:customStyle="1" w:styleId="CitazioneintensaCarattere">
+    <w:name w:val="Citazione intensa Carattere"/>
+    <w:basedOn w:val="Carpredefinitoparagrafo"/>
+    <w:link w:val="Citazioneintensa"/>
+    <w:uiPriority w:val="30"/>
+    <w:qFormat/>
+    <w:rsid w:val="00844AE1"/>
+    <w:rPr>
+      <w:i/>
+      <w:iCs/>
+      <w:color w:val="0F4761" w:themeColor="accent1" w:themeShade="BF"/>
+    </w:rPr>
+  </w:style>
+  <w:style w:type="character" w:styleId="Riferimentointenso">
+    <w:name w:val="Intense Reference"/>
+    <w:basedOn w:val="Carpredefinitoparagrafo"/>
+    <w:uiPriority w:val="32"/>
+    <w:qFormat/>
+    <w:rsid w:val="00844AE1"/>
+    <w:rPr>
+      <w:b/>
+      <w:bCs/>
+      <w:smallCaps/>
+      <w:color w:val="0F4761" w:themeColor="accent1" w:themeShade="BF"/>
+      <w:spacing w:val="5"/>
+    </w:rPr>
+  </w:style>
+  <w:style w:type="paragraph" w:styleId="Titolo">
+    <w:name w:val="Title"/>
+    <w:basedOn w:val="Normale"/>
+    <w:next w:val="Corpotesto"/>
+    <w:link w:val="TitoloCarattere"/>
+    <w:uiPriority w:val="10"/>
+    <w:qFormat/>
+    <w:rsid w:val="00844AE1"/>
+    <w:pPr>
+      <w:spacing w:after="80" w:line="240" w:lineRule="auto"/>
+      <w:contextualSpacing/>
+    </w:pPr>
+    <w:rPr>
+      <w:rFonts w:asciiTheme="majorHAnsi" w:eastAsiaTheme="majorEastAsia" w:hAnsiTheme="majorHAnsi" w:cstheme="majorBidi"/>
+      <w:spacing w:val="-10"/>
+      <w:sz w:val="56"/>
+      <w:szCs w:val="56"/>
+    </w:rPr>
+  </w:style>
+  <w:style w:type="paragraph" w:styleId="Corpotesto">
+    <w:name w:val="Body Text"/>
+    <w:basedOn w:val="Normale"/>
+    <w:pPr>
+      <w:spacing w:after="140"/>
+    </w:pPr>
+  </w:style>
+  <w:style w:type="paragraph" w:styleId="Elenco">
+    <w:name w:val="List"/>
+    <w:basedOn w:val="Corpotesto"/>
+    <w:rPr>
+      <w:rFonts w:cs="Lucida Sans"/>
+    </w:rPr>
+  </w:style>
+  <w:style w:type="paragraph" w:styleId="Didascalia">
+    <w:name w:val="caption"/>
+    <w:basedOn w:val="Normale"/>
+    <w:qFormat/>
+    <w:pPr>
+      <w:suppressLineNumbers/>
+      <w:spacing w:before="120" w:after="120"/>
+    </w:pPr>
+    <w:rPr>
+      <w:rFonts w:cs="Lucida Sans"/>
+      <w:i/>
+      <w:iCs/>
+    </w:rPr>
+  </w:style>
+  <w:style w:type="paragraph" w:customStyle="1" w:styleId="Indice">
+    <w:name w:val="Indice"/>
+    <w:basedOn w:val="Normale"/>
+    <w:qFormat/>
+    <w:pPr>
+      <w:suppressLineNumbers/>
+    </w:pPr>
+    <w:rPr>
+      <w:rFonts w:cs="Lucida Sans"/>
+      <w:lang/>
     </w:rPr>
   </w:style>
   <w:style w:type="paragraph" w:styleId="Sottotitolo">
@@ -1315,25 +1733,6 @@
     <w:uiPriority w:val="11"/>
     <w:qFormat/>
     <w:rsid w:val="00844AE1"/>
-    <w:pPr>
-      <w:numPr>
-        <w:ilvl w:val="1"/>
-      </w:numPr>
-    </w:pPr>
-    <w:rPr>
-      <w:rFonts w:eastAsiaTheme="majorEastAsia" w:cstheme="majorBidi"/>
-      <w:color w:val="595959" w:themeColor="text1" w:themeTint="A6"/>
-      <w:spacing w:val="15"/>
-      <w:sz w:val="28"/>
-      <w:szCs w:val="28"/>
-    </w:rPr>
-  </w:style>
-  <w:style w:type="character" w:customStyle="1" w:styleId="SottotitoloCarattere">
-    <w:name w:val="Sottotitolo Carattere"/>
-    <w:basedOn w:val="Carpredefinitoparagrafo"/>
-    <w:link w:val="Sottotitolo"/>
-    <w:uiPriority w:val="11"/>
-    <w:rsid w:val="00844AE1"/>
     <w:rPr>
       <w:rFonts w:eastAsiaTheme="majorEastAsia" w:cstheme="majorBidi"/>
       <w:color w:val="595959" w:themeColor="text1" w:themeTint="A6"/>
@@ -1360,18 +1759,6 @@
       <w:color w:val="404040" w:themeColor="text1" w:themeTint="BF"/>
     </w:rPr>
   </w:style>
-  <w:style w:type="character" w:customStyle="1" w:styleId="CitazioneCarattere">
-    <w:name w:val="Citazione Carattere"/>
-    <w:basedOn w:val="Carpredefinitoparagrafo"/>
-    <w:link w:val="Citazione"/>
-    <w:uiPriority w:val="29"/>
-    <w:rsid w:val="00844AE1"/>
-    <w:rPr>
-      <w:i/>
-      <w:iCs/>
-      <w:color w:val="404040" w:themeColor="text1" w:themeTint="BF"/>
-    </w:rPr>
-  </w:style>
   <w:style w:type="paragraph" w:styleId="Paragrafoelenco">
     <w:name w:val="List Paragraph"/>
     <w:basedOn w:val="Normale"/>
@@ -1382,18 +1769,6 @@
       <w:ind w:left="720"/>
       <w:contextualSpacing/>
     </w:pPr>
-  </w:style>
-  <w:style w:type="character" w:styleId="Enfasiintensa">
-    <w:name w:val="Intense Emphasis"/>
-    <w:basedOn w:val="Carpredefinitoparagrafo"/>
-    <w:uiPriority w:val="21"/>
-    <w:qFormat/>
-    <w:rsid w:val="00844AE1"/>
-    <w:rPr>
-      <w:i/>
-      <w:iCs/>
-      <w:color w:val="0F4761" w:themeColor="accent1" w:themeShade="BF"/>
-    </w:rPr>
   </w:style>
   <w:style w:type="paragraph" w:styleId="Citazioneintensa">
     <w:name w:val="Intense Quote"/>
@@ -1405,8 +1780,8 @@
     <w:rsid w:val="00844AE1"/>
     <w:pPr>
       <w:pBdr>
-        <w:top w:val="single" w:sz="4" w:space="10" w:color="0F4761" w:themeColor="accent1" w:themeShade="BF"/>
-        <w:bottom w:val="single" w:sz="4" w:space="10" w:color="0F4761" w:themeColor="accent1" w:themeShade="BF"/>
+        <w:top w:val="single" w:sz="4" w:space="10" w:color="0F4761"/>
+        <w:bottom w:val="single" w:sz="4" w:space="10" w:color="0F4761"/>
       </w:pBdr>
       <w:spacing w:before="360" w:after="360"/>
       <w:ind w:left="864" w:right="864"/>
@@ -1418,40 +1793,11 @@
       <w:color w:val="0F4761" w:themeColor="accent1" w:themeShade="BF"/>
     </w:rPr>
   </w:style>
-  <w:style w:type="character" w:customStyle="1" w:styleId="CitazioneintensaCarattere">
-    <w:name w:val="Citazione intensa Carattere"/>
-    <w:basedOn w:val="Carpredefinitoparagrafo"/>
-    <w:link w:val="Citazioneintensa"/>
-    <w:uiPriority w:val="30"/>
-    <w:rsid w:val="00844AE1"/>
-    <w:rPr>
-      <w:i/>
-      <w:iCs/>
-      <w:color w:val="0F4761" w:themeColor="accent1" w:themeShade="BF"/>
-    </w:rPr>
-  </w:style>
-  <w:style w:type="character" w:styleId="Riferimentointenso">
-    <w:name w:val="Intense Reference"/>
-    <w:basedOn w:val="Carpredefinitoparagrafo"/>
-    <w:uiPriority w:val="32"/>
-    <w:qFormat/>
-    <w:rsid w:val="00844AE1"/>
-    <w:rPr>
-      <w:b/>
-      <w:bCs/>
-      <w:smallCaps/>
-      <w:color w:val="0F4761" w:themeColor="accent1" w:themeShade="BF"/>
-      <w:spacing w:val="5"/>
-    </w:rPr>
-  </w:style>
   <w:style w:type="table" w:styleId="Grigliatabella">
     <w:name w:val="Table Grid"/>
     <w:basedOn w:val="Tabellanormale"/>
     <w:uiPriority w:val="39"/>
     <w:rsid w:val="00844AE1"/>
-    <w:pPr>
-      <w:spacing w:after="0" w:line="240" w:lineRule="auto"/>
-    </w:pPr>
     <w:tblPr>
       <w:tblBorders>
         <w:top w:val="single" w:sz="4" w:space="0" w:color="auto"/>

</xml_diff>

<commit_message>
Creata LLM per il progetto
</commit_message>
<xml_diff>
--- a/Descrizione attori coinvolti.docx
+++ b/Descrizione attori coinvolti.docx
@@ -1771,7 +1771,13 @@
               </w:numPr>
             </w:pPr>
             <w:r>
-              <w:t>L’utente inserisce le proprie informazioni personali* e le credenziali** con la quale vorrà effettuare l’accesso in futuro all’interno del form.</w:t>
+              <w:t xml:space="preserve">L’utente inserisce le proprie informazioni personali e le credenziali con la quale </w:t>
+            </w:r>
+            <w:r>
+              <w:t>si vuole registrare all’interno del form</w:t>
+            </w:r>
+            <w:r>
+              <w:t>.</w:t>
             </w:r>
           </w:p>
           <w:p>
@@ -1795,23 +1801,34 @@
               </w:numPr>
             </w:pPr>
             <w:r>
-              <w:t xml:space="preserve">FINCHÉ i campi del form non sono tutti compilati oppure </w:t>
-            </w:r>
-            <w:proofErr w:type="gramStart"/>
-            <w:r>
-              <w:t>l’ e-mail</w:t>
-            </w:r>
-            <w:proofErr w:type="gramEnd"/>
-            <w:r>
-              <w:t xml:space="preserve"> e/o la password sono in un formato non corretto oppure </w:t>
-            </w:r>
-            <w:proofErr w:type="gramStart"/>
-            <w:r>
-              <w:t>l’email</w:t>
-            </w:r>
-            <w:proofErr w:type="gramEnd"/>
-            <w:r>
-              <w:t xml:space="preserve"> inserita è già in uso</w:t>
+              <w:t>FINCH</w:t>
+            </w:r>
+            <w:r>
+              <w:t>É</w:t>
+            </w:r>
+            <w:r>
+              <w:t xml:space="preserve"> </w:t>
+            </w:r>
+            <w:r>
+              <w:t xml:space="preserve">i campi delle informazioni personali </w:t>
+            </w:r>
+            <w:r>
+              <w:t xml:space="preserve">e </w:t>
+            </w:r>
+            <w:r>
+              <w:t>dell’e</w:t>
+            </w:r>
+            <w:r>
+              <w:t xml:space="preserve">-mail non sono compilati oppure </w:t>
+            </w:r>
+            <w:r>
+              <w:t>l’e-mail</w:t>
+            </w:r>
+            <w:r>
+              <w:t xml:space="preserve"> non è in un formato corretto</w:t>
+            </w:r>
+            <w:r>
+              <w:t xml:space="preserve"> oppure l’e-mail è già in uso</w:t>
             </w:r>
           </w:p>
           <w:p>
@@ -1823,7 +1840,22 @@
               </w:numPr>
             </w:pPr>
             <w:r>
-              <w:t>SE il form presenta campi non compilati</w:t>
+              <w:t xml:space="preserve">SE </w:t>
+            </w:r>
+            <w:r>
+              <w:t>i campi del</w:t>
+            </w:r>
+            <w:r>
+              <w:t xml:space="preserve">le informazioni personali </w:t>
+            </w:r>
+            <w:r>
+              <w:t>o dell’</w:t>
+            </w:r>
+            <w:r>
+              <w:t>e-mail</w:t>
+            </w:r>
+            <w:r>
+              <w:t xml:space="preserve"> non sono compilati</w:t>
             </w:r>
           </w:p>
           <w:p>
@@ -1835,7 +1867,46 @@
               </w:numPr>
             </w:pPr>
             <w:r>
-              <w:t xml:space="preserve"> Il sistema mostra a video l’errore “Errore: Bisogna compilare tutti i campi”</w:t>
+              <w:t xml:space="preserve">Il sistema mostra a video l’errore “Errore: Bisogna compilare </w:t>
+            </w:r>
+            <w:r>
+              <w:t>i campi delle informazioni personali</w:t>
+            </w:r>
+            <w:r>
+              <w:t xml:space="preserve"> e </w:t>
+            </w:r>
+            <w:r>
+              <w:t>dell’e-mail</w:t>
+            </w:r>
+            <w:r>
+              <w:t>!</w:t>
+            </w:r>
+            <w:r>
+              <w:t>”</w:t>
+            </w:r>
+          </w:p>
+          <w:p>
+            <w:pPr>
+              <w:pStyle w:val="Paragrafoelenco"/>
+              <w:numPr>
+                <w:ilvl w:val="2"/>
+                <w:numId w:val="1"/>
+              </w:numPr>
+            </w:pPr>
+            <w:r>
+              <w:t>L’utente ricompila i campi</w:t>
+            </w:r>
+          </w:p>
+          <w:p>
+            <w:pPr>
+              <w:pStyle w:val="Paragrafoelenco"/>
+              <w:numPr>
+                <w:ilvl w:val="2"/>
+                <w:numId w:val="1"/>
+              </w:numPr>
+            </w:pPr>
+            <w:r>
+              <w:t>L’utente preme il tasto “Conferma”</w:t>
             </w:r>
           </w:p>
           <w:p>
@@ -1847,7 +1918,16 @@
               </w:numPr>
             </w:pPr>
             <w:r>
-              <w:t>SE il formato della mail non è corretto</w:t>
+              <w:t xml:space="preserve">ALTRIMENTI </w:t>
+            </w:r>
+            <w:r>
+              <w:t xml:space="preserve">SE i campi </w:t>
+            </w:r>
+            <w:r>
+              <w:t>dell’e-mail</w:t>
+            </w:r>
+            <w:r>
+              <w:t xml:space="preserve"> non sono nel formato corretto</w:t>
             </w:r>
           </w:p>
           <w:p>
@@ -1859,7 +1939,43 @@
               </w:numPr>
             </w:pPr>
             <w:r>
-              <w:t>Il sistema mostra a video l’errore “Errore: formato e-mail non corretto!”</w:t>
+              <w:t xml:space="preserve">Il sistema mostra a video l’errore “Errore: </w:t>
+            </w:r>
+            <w:r>
+              <w:t xml:space="preserve">Formato </w:t>
+            </w:r>
+            <w:r>
+              <w:t>dell’e-mail</w:t>
+            </w:r>
+            <w:r>
+              <w:t xml:space="preserve"> non corretto!</w:t>
+            </w:r>
+            <w:r>
+              <w:t>”</w:t>
+            </w:r>
+          </w:p>
+          <w:p>
+            <w:pPr>
+              <w:pStyle w:val="Paragrafoelenco"/>
+              <w:numPr>
+                <w:ilvl w:val="2"/>
+                <w:numId w:val="1"/>
+              </w:numPr>
+            </w:pPr>
+            <w:r>
+              <w:t>L’utente ricompila i campi</w:t>
+            </w:r>
+          </w:p>
+          <w:p>
+            <w:pPr>
+              <w:pStyle w:val="Paragrafoelenco"/>
+              <w:numPr>
+                <w:ilvl w:val="2"/>
+                <w:numId w:val="1"/>
+              </w:numPr>
+            </w:pPr>
+            <w:r>
+              <w:t>L’utente preme il tasto “Conferma”</w:t>
             </w:r>
           </w:p>
           <w:p>
@@ -1871,7 +1987,10 @@
               </w:numPr>
             </w:pPr>
             <w:r>
-              <w:t>SE il formato della password non è corretto</w:t>
+              <w:t xml:space="preserve">ALTRIMENTI, </w:t>
+            </w:r>
+            <w:r>
+              <w:t>Il sistema interroga il DBMS per verificare l’esistenza della mail inserita</w:t>
             </w:r>
           </w:p>
           <w:p>
@@ -1883,19 +2002,83 @@
               </w:numPr>
             </w:pPr>
             <w:r>
-              <w:t xml:space="preserve">Il sistema mostra a video l’errore: “Errore: formato password non corretto!” </w:t>
-            </w:r>
-            <w:r>
-              <w:rPr>
-                <w:color w:val="FF0000"/>
-              </w:rPr>
-              <w:t>specificando i requisiti del formato corretto</w:t>
-            </w:r>
-            <w:r>
-              <w:rPr>
-                <w:color w:val="FF0000"/>
-              </w:rPr>
-              <w:t>***</w:t>
+              <w:lastRenderedPageBreak/>
+              <w:t>SE la mail esiste</w:t>
+            </w:r>
+          </w:p>
+          <w:p>
+            <w:pPr>
+              <w:pStyle w:val="Paragrafoelenco"/>
+              <w:numPr>
+                <w:ilvl w:val="3"/>
+                <w:numId w:val="1"/>
+              </w:numPr>
+            </w:pPr>
+            <w:r>
+              <w:t xml:space="preserve">Il sistema mostra a video </w:t>
+            </w:r>
+            <w:r>
+              <w:t xml:space="preserve">l’errore “Errore: </w:t>
+            </w:r>
+            <w:r>
+              <w:t>Mail già in uso</w:t>
+            </w:r>
+            <w:r>
+              <w:t>!”</w:t>
+            </w:r>
+            <w:r>
+              <w:t xml:space="preserve"> </w:t>
+            </w:r>
+          </w:p>
+          <w:p>
+            <w:pPr>
+              <w:pStyle w:val="Paragrafoelenco"/>
+              <w:numPr>
+                <w:ilvl w:val="3"/>
+                <w:numId w:val="1"/>
+              </w:numPr>
+            </w:pPr>
+            <w:r>
+              <w:t>L’utente ricompila i campi</w:t>
+            </w:r>
+          </w:p>
+          <w:p>
+            <w:pPr>
+              <w:pStyle w:val="Paragrafoelenco"/>
+              <w:numPr>
+                <w:ilvl w:val="3"/>
+                <w:numId w:val="1"/>
+              </w:numPr>
+            </w:pPr>
+            <w:r>
+              <w:t>L’utente preme il tasto “Conferma”</w:t>
+            </w:r>
+          </w:p>
+          <w:p>
+            <w:pPr>
+              <w:pStyle w:val="Paragrafoelenco"/>
+              <w:numPr>
+                <w:ilvl w:val="0"/>
+                <w:numId w:val="1"/>
+              </w:numPr>
+            </w:pPr>
+            <w:r>
+              <w:t xml:space="preserve">FINCHÉ i campi </w:t>
+            </w:r>
+            <w:r>
+              <w:t>della password</w:t>
+            </w:r>
+            <w:r>
+              <w:t xml:space="preserve"> </w:t>
+            </w:r>
+            <w:r>
+              <w:t xml:space="preserve">non sono stati compilati o </w:t>
+            </w:r>
+            <w:r>
+              <w:t xml:space="preserve">sono in un formato non </w:t>
+            </w:r>
+            <w:r>
+              <w:t>corretto</w:t>
             </w:r>
           </w:p>
           <w:p>
@@ -1907,7 +2090,70 @@
               </w:numPr>
             </w:pPr>
             <w:r>
-              <w:t>Il sistema interroga il DBMS per controllare che l’e-mail inserita non sia già in uso</w:t>
+              <w:t xml:space="preserve">SE </w:t>
+            </w:r>
+            <w:r>
+              <w:t xml:space="preserve">i campi della password </w:t>
+            </w:r>
+            <w:r>
+              <w:t xml:space="preserve">non </w:t>
+            </w:r>
+            <w:r>
+              <w:t xml:space="preserve">sono </w:t>
+            </w:r>
+            <w:r>
+              <w:t>compilati</w:t>
+            </w:r>
+            <w:r>
+              <w:t xml:space="preserve"> </w:t>
+            </w:r>
+          </w:p>
+          <w:p>
+            <w:pPr>
+              <w:pStyle w:val="Paragrafoelenco"/>
+              <w:numPr>
+                <w:ilvl w:val="2"/>
+                <w:numId w:val="1"/>
+              </w:numPr>
+            </w:pPr>
+            <w:r>
+              <w:t xml:space="preserve"> Il sistema mostra a video l’errore “Errore: Bisogna compilare </w:t>
+            </w:r>
+            <w:r>
+              <w:t xml:space="preserve">i </w:t>
+            </w:r>
+            <w:r>
+              <w:t>campi</w:t>
+            </w:r>
+            <w:r>
+              <w:t xml:space="preserve"> della password</w:t>
+            </w:r>
+            <w:r>
+              <w:t>”</w:t>
+            </w:r>
+          </w:p>
+          <w:p>
+            <w:pPr>
+              <w:pStyle w:val="Paragrafoelenco"/>
+              <w:numPr>
+                <w:ilvl w:val="2"/>
+                <w:numId w:val="1"/>
+              </w:numPr>
+            </w:pPr>
+            <w:r>
+              <w:t>L’utente ricompila i campi</w:t>
+            </w:r>
+          </w:p>
+          <w:p>
+            <w:pPr>
+              <w:pStyle w:val="Paragrafoelenco"/>
+              <w:numPr>
+                <w:ilvl w:val="2"/>
+                <w:numId w:val="1"/>
+              </w:numPr>
+            </w:pPr>
+            <w:r>
+              <w:t>L’utente preme il tasto “Conferma”</w:t>
             </w:r>
           </w:p>
           <w:p>
@@ -1919,7 +2165,10 @@
               </w:numPr>
             </w:pPr>
             <w:r>
-              <w:t>SE l’e-mail è già in uso</w:t>
+              <w:t xml:space="preserve">ALTRIMENTI </w:t>
+            </w:r>
+            <w:r>
+              <w:t>SE il formato della password non è corretto</w:t>
             </w:r>
           </w:p>
           <w:p>
@@ -1931,15 +2180,20 @@
               </w:numPr>
             </w:pPr>
             <w:r>
-              <w:lastRenderedPageBreak/>
-              <w:t>Il sistema mostra a video l’errore “Errore: email già in uso!”</w:t>
+              <w:t xml:space="preserve">Il sistema mostra a video l’errore: “Errore: formato password non corretto!” </w:t>
+            </w:r>
+            <w:r>
+              <w:rPr>
+                <w:color w:val="FF0000"/>
+              </w:rPr>
+              <w:t>specificando i requisiti del formato corretto</w:t>
             </w:r>
           </w:p>
           <w:p>
             <w:pPr>
               <w:pStyle w:val="Paragrafoelenco"/>
               <w:numPr>
-                <w:ilvl w:val="1"/>
+                <w:ilvl w:val="2"/>
                 <w:numId w:val="1"/>
               </w:numPr>
             </w:pPr>
@@ -1951,7 +2205,7 @@
             <w:pPr>
               <w:pStyle w:val="Paragrafoelenco"/>
               <w:numPr>
-                <w:ilvl w:val="1"/>
+                <w:ilvl w:val="2"/>
                 <w:numId w:val="1"/>
               </w:numPr>
             </w:pPr>
@@ -1978,9 +2232,27 @@
                 <w:ilvl w:val="0"/>
                 <w:numId w:val="1"/>
               </w:numPr>
-            </w:pPr>
-            <w:r>
-              <w:t>L’utente viene autenticato</w:t>
+              <w:rPr>
+                <w:color w:val="FF0000"/>
+              </w:rPr>
+            </w:pPr>
+            <w:r>
+              <w:rPr>
+                <w:color w:val="FF0000"/>
+              </w:rPr>
+              <w:t>Il sistema mostra a video una sche</w:t>
+            </w:r>
+            <w:r>
+              <w:rPr>
+                <w:color w:val="FF0000"/>
+              </w:rPr>
+              <w:t>r</w:t>
+            </w:r>
+            <w:r>
+              <w:rPr>
+                <w:color w:val="FF0000"/>
+              </w:rPr>
+              <w:t>mata con il messaggio: “Registrazione effettuata con successo”</w:t>
             </w:r>
           </w:p>
           <w:p>
@@ -1990,17 +2262,15 @@
                 <w:ilvl w:val="0"/>
                 <w:numId w:val="1"/>
               </w:numPr>
-            </w:pPr>
-            <w:r>
-              <w:t xml:space="preserve">Il sistema mostra a video il messaggio: “Per continuare, è necessario inserire almeno un </w:t>
-            </w:r>
-            <w:proofErr w:type="spellStart"/>
-            <w:r>
-              <w:t>topic</w:t>
-            </w:r>
-            <w:proofErr w:type="spellEnd"/>
-            <w:r>
-              <w:t>”</w:t>
+              <w:rPr>
+                <w:color w:val="FF0000"/>
+              </w:rPr>
+            </w:pPr>
+            <w:r>
+              <w:rPr>
+                <w:color w:val="FF0000"/>
+              </w:rPr>
+              <w:t>L’utente preme sul pulsante “OK”</w:t>
             </w:r>
           </w:p>
           <w:p>
@@ -2012,22 +2282,10 @@
               </w:numPr>
             </w:pPr>
             <w:r>
-              <w:t>L’utente preme il tasto “Continua”</w:t>
-            </w:r>
-          </w:p>
-          <w:p>
-            <w:pPr>
-              <w:pStyle w:val="Paragrafoelenco"/>
-              <w:numPr>
-                <w:ilvl w:val="0"/>
-                <w:numId w:val="1"/>
-              </w:numPr>
-            </w:pPr>
-            <w:r>
-              <w:rPr>
-                <w:color w:val="FF0000"/>
-              </w:rPr>
-              <w:t>Il sistema ha mostrato a video la schermata “Visualizza Topic”</w:t>
+              <w:t xml:space="preserve">Il sistema </w:t>
+            </w:r>
+            <w:r>
+              <w:t>mostra a video la schermata “Login”</w:t>
             </w:r>
           </w:p>
         </w:tc>
@@ -2052,22 +2310,7 @@
           </w:tcPr>
           <w:p>
             <w:r>
-              <w:t xml:space="preserve">Il sistema ha mostrato a video la </w:t>
-            </w:r>
-            <w:r>
-              <w:t>schermata</w:t>
-            </w:r>
-            <w:r>
-              <w:t xml:space="preserve"> </w:t>
-            </w:r>
-            <w:r>
-              <w:t>“</w:t>
-            </w:r>
-            <w:r>
-              <w:t>Visualizza Topic</w:t>
-            </w:r>
-            <w:r>
-              <w:t>”</w:t>
+              <w:t>Il sistema mostra a video la schermata “Login”</w:t>
             </w:r>
           </w:p>
         </w:tc>
@@ -2079,6 +2322,7 @@
           </w:tcPr>
           <w:p>
             <w:r>
+              <w:lastRenderedPageBreak/>
               <w:t>Extended Case</w:t>
             </w:r>
           </w:p>
@@ -2087,11 +2331,7 @@
           <w:tcPr>
             <w:tcW w:w="4814" w:type="dxa"/>
           </w:tcPr>
-          <w:p>
-            <w:r>
-              <w:t>In caso di caduta di connessione viene invocato il caso d’uso “Errore Comunicazione DBMS”</w:t>
-            </w:r>
-          </w:p>
+          <w:p/>
         </w:tc>
       </w:tr>
       <w:tr>
@@ -2109,32 +2349,29 @@
           <w:tcPr>
             <w:tcW w:w="4814" w:type="dxa"/>
           </w:tcPr>
-          <w:p/>
-        </w:tc>
-      </w:tr>
-      <w:tr>
-        <w:tc>
-          <w:tcPr>
-            <w:tcW w:w="4814" w:type="dxa"/>
-          </w:tcPr>
-          <w:p>
-            <w:r>
-              <w:t>Note</w:t>
-            </w:r>
-          </w:p>
-        </w:tc>
-        <w:tc>
-          <w:tcPr>
-            <w:tcW w:w="4814" w:type="dxa"/>
-          </w:tcPr>
-          <w:p>
-            <w:r>
-              <w:t>(*) Le informazioni personali sono composte da Nome e Cognome.</w:t>
-            </w:r>
-          </w:p>
-          <w:p>
-            <w:r>
-              <w:t>(**) Le credenziali sono composte da E-Mail e Password.</w:t>
+          <w:p>
+            <w:r>
+              <w:t>Le informazioni personali sono composte da Nome e Cognome.</w:t>
+            </w:r>
+          </w:p>
+          <w:p>
+            <w:r>
+              <w:t>In fase di registrazione l</w:t>
+            </w:r>
+            <w:r>
+              <w:t>e credenziali sono composte da E-Mail</w:t>
+            </w:r>
+            <w:r>
+              <w:t>, Conferma Mail,</w:t>
+            </w:r>
+            <w:r>
+              <w:t xml:space="preserve"> Password</w:t>
+            </w:r>
+            <w:r>
+              <w:t xml:space="preserve"> e Conferma Password</w:t>
+            </w:r>
+            <w:r>
+              <w:t>.</w:t>
             </w:r>
           </w:p>
           <w:p>
@@ -2147,7 +2384,7 @@
               <w:rPr>
                 <w:color w:val="FF0000"/>
               </w:rPr>
-              <w:t>(***) Il formato della password prevede almeno otto caratteri, di cui:</w:t>
+              <w:t>Il formato della password prevede almeno otto caratteri, di cui:</w:t>
             </w:r>
           </w:p>
           <w:p>
@@ -2211,14 +2448,35 @@
                 <w:ilvl w:val="0"/>
                 <w:numId w:val="3"/>
               </w:numPr>
-            </w:pPr>
-            <w:r>
               <w:rPr>
                 <w:color w:val="FF0000"/>
               </w:rPr>
+            </w:pPr>
+            <w:r>
+              <w:rPr>
+                <w:color w:val="FF0000"/>
+              </w:rPr>
               <w:t>Almeno un carattere speciale</w:t>
             </w:r>
           </w:p>
+        </w:tc>
+      </w:tr>
+      <w:tr>
+        <w:tc>
+          <w:tcPr>
+            <w:tcW w:w="4814" w:type="dxa"/>
+          </w:tcPr>
+          <w:p>
+            <w:r>
+              <w:t>Note</w:t>
+            </w:r>
+          </w:p>
+        </w:tc>
+        <w:tc>
+          <w:tcPr>
+            <w:tcW w:w="4814" w:type="dxa"/>
+          </w:tcPr>
+          <w:p/>
         </w:tc>
       </w:tr>
     </w:tbl>
@@ -2437,6 +2695,7 @@
           </w:tcPr>
           <w:p>
             <w:r>
+              <w:lastRenderedPageBreak/>
               <w:t>Flusso degli eventi</w:t>
             </w:r>
           </w:p>

</xml_diff>